<commit_message>
changes to python file
</commit_message>
<xml_diff>
--- a/Projektdokumentation Gewächshaussteuerung.docx
+++ b/Projektdokumentation Gewächshaussteuerung.docx
@@ -178,7 +178,25 @@
                   <w:sz w:val="28"/>
                   <w:szCs w:val="28"/>
                 </w:rPr>
-                <w:t xml:space="preserve">Nils Kuchling, Tobias </w:t>
+                <w:t xml:space="preserve">Nils </w:t>
+              </w:r>
+              <w:proofErr w:type="spellStart"/>
+              <w:r>
+                <w:rPr>
+                  <w:color w:val="4472C4" w:themeColor="accent1"/>
+                  <w:sz w:val="28"/>
+                  <w:szCs w:val="28"/>
+                </w:rPr>
+                <w:t>Kuchling</w:t>
+              </w:r>
+              <w:proofErr w:type="spellEnd"/>
+              <w:r>
+                <w:rPr>
+                  <w:color w:val="4472C4" w:themeColor="accent1"/>
+                  <w:sz w:val="28"/>
+                  <w:szCs w:val="28"/>
+                </w:rPr>
+                <w:t xml:space="preserve">, Tobias </w:t>
               </w:r>
               <w:proofErr w:type="spellStart"/>
               <w:r>
@@ -1140,14 +1158,33 @@
       <w:proofErr w:type="spellEnd"/>
     </w:p>
     <w:p>
+      <w:r>
+        <w:t>Kunde:</w:t>
+      </w:r>
+    </w:p>
+    <w:p>
+      <w:pPr>
+        <w:pStyle w:val="Listenabsatz"/>
+        <w:numPr>
+          <w:ilvl w:val="0"/>
+          <w:numId w:val="5"/>
+        </w:numPr>
+      </w:pPr>
+      <w:r>
+        <w:t>Floristik GmbH</w:t>
+      </w:r>
+      <w:bookmarkStart w:id="1" w:name="_GoBack"/>
+      <w:bookmarkEnd w:id="1"/>
+    </w:p>
+    <w:p>
       <w:pPr>
         <w:pStyle w:val="berschrift2"/>
       </w:pPr>
-      <w:bookmarkStart w:id="1" w:name="_Toc120528000"/>
+      <w:bookmarkStart w:id="2" w:name="_Toc120528000"/>
       <w:r>
         <w:t>Einleitung</w:t>
       </w:r>
-      <w:bookmarkEnd w:id="1"/>
+      <w:bookmarkEnd w:id="2"/>
     </w:p>
     <w:p>
       <w:r>
@@ -1293,12 +1330,12 @@
       <w:pPr>
         <w:pStyle w:val="berschrift2"/>
       </w:pPr>
-      <w:bookmarkStart w:id="2" w:name="_Toc120528001"/>
+      <w:bookmarkStart w:id="3" w:name="_Toc120528001"/>
       <w:r>
         <w:lastRenderedPageBreak/>
         <w:t>Blockschaltplan</w:t>
       </w:r>
-      <w:bookmarkEnd w:id="2"/>
+      <w:bookmarkEnd w:id="3"/>
     </w:p>
     <w:p>
       <w:r>
@@ -1346,11 +1383,11 @@
       <w:pPr>
         <w:pStyle w:val="berschrift2"/>
       </w:pPr>
-      <w:bookmarkStart w:id="3" w:name="_Toc120528002"/>
+      <w:bookmarkStart w:id="4" w:name="_Toc120528002"/>
       <w:r>
         <w:t>Messbereiche und Genauigkeiten</w:t>
       </w:r>
-      <w:bookmarkEnd w:id="3"/>
+      <w:bookmarkEnd w:id="4"/>
     </w:p>
     <w:p/>
     <w:tbl>
@@ -1554,11 +1591,11 @@
       <w:pPr>
         <w:pStyle w:val="berschrift2"/>
       </w:pPr>
-      <w:bookmarkStart w:id="4" w:name="_Toc120528003"/>
+      <w:bookmarkStart w:id="5" w:name="_Toc120528003"/>
       <w:r>
         <w:t>Python-Bibliotheken</w:t>
       </w:r>
-      <w:bookmarkEnd w:id="4"/>
+      <w:bookmarkEnd w:id="5"/>
     </w:p>
     <w:p>
       <w:pPr>
@@ -1592,8 +1629,6 @@
       <w:r>
         <w:t>Anhänge</w:t>
       </w:r>
-      <w:bookmarkStart w:id="5" w:name="_GoBack"/>
-      <w:bookmarkEnd w:id="5"/>
     </w:p>
     <w:p>
       <w:pPr>
@@ -1603,334 +1638,6 @@
         <w:tab/>
       </w:r>
     </w:p>
-    <w:p>
-      <w:pPr>
-        <w:pStyle w:val="berschrift3"/>
-      </w:pPr>
-      <w:bookmarkStart w:id="6" w:name="_Toc120528004"/>
-      <w:r>
-        <w:t>Protokoll Inbetriebnahme</w:t>
-      </w:r>
-      <w:bookmarkEnd w:id="6"/>
-    </w:p>
-    <w:p>
-      <w:pPr>
-        <w:pStyle w:val="Listenabsatz"/>
-        <w:numPr>
-          <w:ilvl w:val="0"/>
-          <w:numId w:val="4"/>
-        </w:numPr>
-        <w:spacing w:line="240" w:lineRule="auto"/>
-        <w:rPr>
-          <w:rFonts w:cstheme="minorHAnsi"/>
-        </w:rPr>
-      </w:pPr>
-      <w:r>
-        <w:rPr>
-          <w:rFonts w:cstheme="minorHAnsi"/>
-        </w:rPr>
-        <w:t>Wer war an der Inbetriebnahme beteiligt</w:t>
-      </w:r>
-      <w:r>
-        <w:rPr>
-          <w:rFonts w:cstheme="minorHAnsi"/>
-        </w:rPr>
-        <w:t xml:space="preserve">? </w:t>
-      </w:r>
-    </w:p>
-    <w:p>
-      <w:pPr>
-        <w:pStyle w:val="Listenabsatz"/>
-        <w:numPr>
-          <w:ilvl w:val="1"/>
-          <w:numId w:val="4"/>
-        </w:numPr>
-        <w:spacing w:line="240" w:lineRule="auto"/>
-        <w:rPr>
-          <w:rFonts w:cstheme="minorHAnsi"/>
-        </w:rPr>
-      </w:pPr>
-      <w:r>
-        <w:rPr>
-          <w:rFonts w:cstheme="minorHAnsi"/>
-        </w:rPr>
-        <w:t xml:space="preserve">Tobias </w:t>
-      </w:r>
-      <w:proofErr w:type="spellStart"/>
-      <w:r>
-        <w:rPr>
-          <w:rFonts w:cstheme="minorHAnsi"/>
-        </w:rPr>
-        <w:t>Hiekel</w:t>
-      </w:r>
-      <w:proofErr w:type="spellEnd"/>
-      <w:r>
-        <w:rPr>
-          <w:rFonts w:cstheme="minorHAnsi"/>
-        </w:rPr>
-        <w:t xml:space="preserve">, Nils </w:t>
-      </w:r>
-      <w:proofErr w:type="spellStart"/>
-      <w:r>
-        <w:rPr>
-          <w:rFonts w:cstheme="minorHAnsi"/>
-        </w:rPr>
-        <w:t>Kuchling</w:t>
-      </w:r>
-      <w:proofErr w:type="spellEnd"/>
-    </w:p>
-    <w:p>
-      <w:pPr>
-        <w:pStyle w:val="Listenabsatz"/>
-        <w:spacing w:line="240" w:lineRule="auto"/>
-        <w:ind w:left="1440"/>
-        <w:rPr>
-          <w:rFonts w:cstheme="minorHAnsi"/>
-        </w:rPr>
-      </w:pPr>
-    </w:p>
-    <w:p>
-      <w:pPr>
-        <w:pStyle w:val="Listenabsatz"/>
-        <w:numPr>
-          <w:ilvl w:val="0"/>
-          <w:numId w:val="4"/>
-        </w:numPr>
-        <w:spacing w:line="240" w:lineRule="auto"/>
-        <w:rPr>
-          <w:rFonts w:cstheme="minorHAnsi"/>
-        </w:rPr>
-      </w:pPr>
-      <w:r>
-        <w:rPr>
-          <w:rFonts w:cstheme="minorHAnsi"/>
-        </w:rPr>
-        <w:t>Wann war die Inbetriebnahme?</w:t>
-      </w:r>
-    </w:p>
-    <w:p>
-      <w:pPr>
-        <w:pStyle w:val="Listenabsatz"/>
-        <w:numPr>
-          <w:ilvl w:val="1"/>
-          <w:numId w:val="4"/>
-        </w:numPr>
-        <w:spacing w:line="240" w:lineRule="auto"/>
-        <w:rPr>
-          <w:rFonts w:cstheme="minorHAnsi"/>
-        </w:rPr>
-      </w:pPr>
-      <w:r>
-        <w:rPr>
-          <w:rFonts w:cstheme="minorHAnsi"/>
-        </w:rPr>
-        <w:t>28.11.2022</w:t>
-      </w:r>
-    </w:p>
-    <w:p>
-      <w:pPr>
-        <w:pStyle w:val="Listenabsatz"/>
-        <w:spacing w:line="240" w:lineRule="auto"/>
-        <w:ind w:left="1440"/>
-        <w:rPr>
-          <w:rFonts w:cstheme="minorHAnsi"/>
-        </w:rPr>
-      </w:pPr>
-    </w:p>
-    <w:p>
-      <w:pPr>
-        <w:pStyle w:val="Listenabsatz"/>
-        <w:numPr>
-          <w:ilvl w:val="0"/>
-          <w:numId w:val="4"/>
-        </w:numPr>
-        <w:spacing w:line="240" w:lineRule="auto"/>
-        <w:rPr>
-          <w:rFonts w:cstheme="minorHAnsi"/>
-        </w:rPr>
-      </w:pPr>
-      <w:r>
-        <w:rPr>
-          <w:rFonts w:cstheme="minorHAnsi"/>
-        </w:rPr>
-        <w:t>Was wurde in Betrieb genommen?</w:t>
-      </w:r>
-    </w:p>
-    <w:p>
-      <w:pPr>
-        <w:pStyle w:val="Listenabsatz"/>
-        <w:numPr>
-          <w:ilvl w:val="1"/>
-          <w:numId w:val="4"/>
-        </w:numPr>
-        <w:spacing w:line="240" w:lineRule="auto"/>
-        <w:rPr>
-          <w:rFonts w:cstheme="minorHAnsi"/>
-        </w:rPr>
-      </w:pPr>
-      <w:r>
-        <w:rPr>
-          <w:rFonts w:cstheme="minorHAnsi"/>
-        </w:rPr>
-        <w:t>Raspberry Pi inklusive Temperaturmesser</w:t>
-      </w:r>
-    </w:p>
-    <w:p>
-      <w:pPr>
-        <w:pStyle w:val="Listenabsatz"/>
-        <w:spacing w:line="240" w:lineRule="auto"/>
-        <w:ind w:left="1440"/>
-        <w:rPr>
-          <w:rFonts w:cstheme="minorHAnsi"/>
-        </w:rPr>
-      </w:pPr>
-    </w:p>
-    <w:p>
-      <w:pPr>
-        <w:pStyle w:val="Listenabsatz"/>
-        <w:numPr>
-          <w:ilvl w:val="0"/>
-          <w:numId w:val="4"/>
-        </w:numPr>
-        <w:spacing w:line="240" w:lineRule="auto"/>
-        <w:rPr>
-          <w:rFonts w:cstheme="minorHAnsi"/>
-        </w:rPr>
-      </w:pPr>
-      <w:r>
-        <w:rPr>
-          <w:rFonts w:cstheme="minorHAnsi"/>
-        </w:rPr>
-        <w:t>Wie wurde die Funktionalität überprüft? (Verfahren und Dauer)?</w:t>
-      </w:r>
-    </w:p>
-    <w:p>
-      <w:pPr>
-        <w:pStyle w:val="Listenabsatz"/>
-        <w:numPr>
-          <w:ilvl w:val="1"/>
-          <w:numId w:val="4"/>
-        </w:numPr>
-        <w:spacing w:line="240" w:lineRule="auto"/>
-        <w:rPr>
-          <w:rFonts w:cstheme="minorHAnsi"/>
-        </w:rPr>
-      </w:pPr>
-      <w:r>
-        <w:rPr>
-          <w:rFonts w:cstheme="minorHAnsi"/>
-        </w:rPr>
-        <w:t>Verbindung mit Remote-Desktop</w:t>
-      </w:r>
-    </w:p>
-    <w:p>
-      <w:pPr>
-        <w:pStyle w:val="Listenabsatz"/>
-        <w:numPr>
-          <w:ilvl w:val="1"/>
-          <w:numId w:val="4"/>
-        </w:numPr>
-        <w:spacing w:line="240" w:lineRule="auto"/>
-        <w:rPr>
-          <w:rFonts w:cstheme="minorHAnsi"/>
-        </w:rPr>
-      </w:pPr>
-      <w:r>
-        <w:rPr>
-          <w:rFonts w:cstheme="minorHAnsi"/>
-        </w:rPr>
-        <w:t>Testskript ausgeführt und glaubwürdige Werte erhalten (5 Minuten)</w:t>
-      </w:r>
-    </w:p>
-    <w:p>
-      <w:pPr>
-        <w:pStyle w:val="Listenabsatz"/>
-        <w:numPr>
-          <w:ilvl w:val="1"/>
-          <w:numId w:val="4"/>
-        </w:numPr>
-        <w:spacing w:line="240" w:lineRule="auto"/>
-        <w:rPr>
-          <w:rFonts w:cstheme="minorHAnsi"/>
-        </w:rPr>
-      </w:pPr>
-      <w:r>
-        <w:rPr>
-          <w:rFonts w:cstheme="minorHAnsi"/>
-        </w:rPr>
-        <w:lastRenderedPageBreak/>
-        <w:t>Daumentest zeigte erhöhte Temperatur und stark erhöhte Luftfeuchtigkeit (1 Minute)</w:t>
-      </w:r>
-    </w:p>
-    <w:p>
-      <w:pPr>
-        <w:pStyle w:val="Listenabsatz"/>
-        <w:spacing w:line="240" w:lineRule="auto"/>
-        <w:ind w:left="1440"/>
-        <w:rPr>
-          <w:rFonts w:cstheme="minorHAnsi"/>
-        </w:rPr>
-      </w:pPr>
-    </w:p>
-    <w:p>
-      <w:pPr>
-        <w:pStyle w:val="Listenabsatz"/>
-        <w:numPr>
-          <w:ilvl w:val="0"/>
-          <w:numId w:val="4"/>
-        </w:numPr>
-        <w:spacing w:line="240" w:lineRule="auto"/>
-        <w:rPr>
-          <w:rFonts w:cstheme="minorHAnsi"/>
-        </w:rPr>
-      </w:pPr>
-      <w:r>
-        <w:rPr>
-          <w:rFonts w:cstheme="minorHAnsi"/>
-        </w:rPr>
-        <w:t>Was war das Ergebnis der Überprüfung?</w:t>
-      </w:r>
-    </w:p>
-    <w:p>
-      <w:pPr>
-        <w:pStyle w:val="Listenabsatz"/>
-        <w:numPr>
-          <w:ilvl w:val="1"/>
-          <w:numId w:val="4"/>
-        </w:numPr>
-        <w:spacing w:line="240" w:lineRule="auto"/>
-        <w:rPr>
-          <w:rFonts w:cstheme="minorHAnsi"/>
-        </w:rPr>
-      </w:pPr>
-      <w:r>
-        <w:rPr>
-          <w:rFonts w:cstheme="minorHAnsi"/>
-        </w:rPr>
-        <w:t>Überprüfung war erfolgreich</w:t>
-      </w:r>
-    </w:p>
-    <w:p>
-      <w:pPr>
-        <w:pStyle w:val="Listenabsatz"/>
-        <w:numPr>
-          <w:ilvl w:val="1"/>
-          <w:numId w:val="4"/>
-        </w:numPr>
-        <w:spacing w:line="240" w:lineRule="auto"/>
-        <w:rPr>
-          <w:rFonts w:cstheme="minorHAnsi"/>
-        </w:rPr>
-      </w:pPr>
-      <w:r>
-        <w:rPr>
-          <w:rFonts w:cstheme="minorHAnsi"/>
-        </w:rPr>
-        <w:t>Funktionalität sichergestellt</w:t>
-      </w:r>
-    </w:p>
-    <w:p/>
-    <w:p/>
     <w:sectPr>
       <w:footerReference w:type="default" r:id="rId17"/>
       <w:pgSz w:w="11906" w:h="16838"/>
@@ -1976,7 +1683,15 @@
       <w:pStyle w:val="Fuzeile"/>
     </w:pPr>
     <w:r>
-      <w:t xml:space="preserve">Nils Kuchling, Tobias </w:t>
+      <w:t xml:space="preserve">Nils </w:t>
+    </w:r>
+    <w:proofErr w:type="spellStart"/>
+    <w:r>
+      <w:t>Kuchling</w:t>
+    </w:r>
+    <w:proofErr w:type="spellEnd"/>
+    <w:r>
+      <w:t xml:space="preserve">, Tobias </w:t>
     </w:r>
     <w:proofErr w:type="spellStart"/>
     <w:r>
@@ -2217,6 +1932,119 @@
     </w:lvl>
   </w:abstractNum>
   <w:abstractNum w:abstractNumId="2" w15:restartNumberingAfterBreak="0">
+    <w:nsid w:val="45C55201"/>
+    <w:multiLevelType w:val="hybridMultilevel"/>
+    <w:tmpl w:val="50D094AA"/>
+    <w:lvl w:ilvl="0" w:tplc="04070001">
+      <w:start w:val="1"/>
+      <w:numFmt w:val="bullet"/>
+      <w:lvlText w:val=""/>
+      <w:lvlJc w:val="left"/>
+      <w:pPr>
+        <w:ind w:left="720" w:hanging="360"/>
+      </w:pPr>
+      <w:rPr>
+        <w:rFonts w:ascii="Symbol" w:hAnsi="Symbol" w:hint="default"/>
+      </w:rPr>
+    </w:lvl>
+    <w:lvl w:ilvl="1" w:tplc="04070003" w:tentative="1">
+      <w:start w:val="1"/>
+      <w:numFmt w:val="bullet"/>
+      <w:lvlText w:val="o"/>
+      <w:lvlJc w:val="left"/>
+      <w:pPr>
+        <w:ind w:left="1440" w:hanging="360"/>
+      </w:pPr>
+      <w:rPr>
+        <w:rFonts w:ascii="Courier New" w:hAnsi="Courier New" w:cs="Courier New" w:hint="default"/>
+      </w:rPr>
+    </w:lvl>
+    <w:lvl w:ilvl="2" w:tplc="04070005" w:tentative="1">
+      <w:start w:val="1"/>
+      <w:numFmt w:val="bullet"/>
+      <w:lvlText w:val=""/>
+      <w:lvlJc w:val="left"/>
+      <w:pPr>
+        <w:ind w:left="2160" w:hanging="360"/>
+      </w:pPr>
+      <w:rPr>
+        <w:rFonts w:ascii="Wingdings" w:hAnsi="Wingdings" w:hint="default"/>
+      </w:rPr>
+    </w:lvl>
+    <w:lvl w:ilvl="3" w:tplc="04070001" w:tentative="1">
+      <w:start w:val="1"/>
+      <w:numFmt w:val="bullet"/>
+      <w:lvlText w:val=""/>
+      <w:lvlJc w:val="left"/>
+      <w:pPr>
+        <w:ind w:left="2880" w:hanging="360"/>
+      </w:pPr>
+      <w:rPr>
+        <w:rFonts w:ascii="Symbol" w:hAnsi="Symbol" w:hint="default"/>
+      </w:rPr>
+    </w:lvl>
+    <w:lvl w:ilvl="4" w:tplc="04070003" w:tentative="1">
+      <w:start w:val="1"/>
+      <w:numFmt w:val="bullet"/>
+      <w:lvlText w:val="o"/>
+      <w:lvlJc w:val="left"/>
+      <w:pPr>
+        <w:ind w:left="3600" w:hanging="360"/>
+      </w:pPr>
+      <w:rPr>
+        <w:rFonts w:ascii="Courier New" w:hAnsi="Courier New" w:cs="Courier New" w:hint="default"/>
+      </w:rPr>
+    </w:lvl>
+    <w:lvl w:ilvl="5" w:tplc="04070005" w:tentative="1">
+      <w:start w:val="1"/>
+      <w:numFmt w:val="bullet"/>
+      <w:lvlText w:val=""/>
+      <w:lvlJc w:val="left"/>
+      <w:pPr>
+        <w:ind w:left="4320" w:hanging="360"/>
+      </w:pPr>
+      <w:rPr>
+        <w:rFonts w:ascii="Wingdings" w:hAnsi="Wingdings" w:hint="default"/>
+      </w:rPr>
+    </w:lvl>
+    <w:lvl w:ilvl="6" w:tplc="04070001" w:tentative="1">
+      <w:start w:val="1"/>
+      <w:numFmt w:val="bullet"/>
+      <w:lvlText w:val=""/>
+      <w:lvlJc w:val="left"/>
+      <w:pPr>
+        <w:ind w:left="5040" w:hanging="360"/>
+      </w:pPr>
+      <w:rPr>
+        <w:rFonts w:ascii="Symbol" w:hAnsi="Symbol" w:hint="default"/>
+      </w:rPr>
+    </w:lvl>
+    <w:lvl w:ilvl="7" w:tplc="04070003" w:tentative="1">
+      <w:start w:val="1"/>
+      <w:numFmt w:val="bullet"/>
+      <w:lvlText w:val="o"/>
+      <w:lvlJc w:val="left"/>
+      <w:pPr>
+        <w:ind w:left="5760" w:hanging="360"/>
+      </w:pPr>
+      <w:rPr>
+        <w:rFonts w:ascii="Courier New" w:hAnsi="Courier New" w:cs="Courier New" w:hint="default"/>
+      </w:rPr>
+    </w:lvl>
+    <w:lvl w:ilvl="8" w:tplc="04070005" w:tentative="1">
+      <w:start w:val="1"/>
+      <w:numFmt w:val="bullet"/>
+      <w:lvlText w:val=""/>
+      <w:lvlJc w:val="left"/>
+      <w:pPr>
+        <w:ind w:left="6480" w:hanging="360"/>
+      </w:pPr>
+      <w:rPr>
+        <w:rFonts w:ascii="Wingdings" w:hAnsi="Wingdings" w:hint="default"/>
+      </w:rPr>
+    </w:lvl>
+  </w:abstractNum>
+  <w:abstractNum w:abstractNumId="3" w15:restartNumberingAfterBreak="0">
     <w:nsid w:val="54435D6C"/>
     <w:multiLevelType w:val="hybridMultilevel"/>
     <w:tmpl w:val="F4309884"/>
@@ -2328,7 +2156,7 @@
       </w:rPr>
     </w:lvl>
   </w:abstractNum>
-  <w:abstractNum w:abstractNumId="3" w15:restartNumberingAfterBreak="0">
+  <w:abstractNum w:abstractNumId="4" w15:restartNumberingAfterBreak="0">
     <w:nsid w:val="5A900CD2"/>
     <w:multiLevelType w:val="hybridMultilevel"/>
     <w:tmpl w:val="77FA501A"/>
@@ -2418,7 +2246,7 @@
     </w:lvl>
   </w:abstractNum>
   <w:num w:numId="1">
-    <w:abstractNumId w:val="2"/>
+    <w:abstractNumId w:val="3"/>
   </w:num>
   <w:num w:numId="2">
     <w:abstractNumId w:val="0"/>
@@ -2427,7 +2255,10 @@
     <w:abstractNumId w:val="1"/>
   </w:num>
   <w:num w:numId="4">
-    <w:abstractNumId w:val="3"/>
+    <w:abstractNumId w:val="4"/>
+  </w:num>
+  <w:num w:numId="5">
+    <w:abstractNumId w:val="2"/>
   </w:num>
 </w:numbering>
 </file>
@@ -3223,7 +3054,7 @@
     <w:charset w:val="00"/>
     <w:family w:val="roman"/>
     <w:pitch w:val="variable"/>
-    <w:sig w:usb0="E0002AFF" w:usb1="C0007843" w:usb2="00000009" w:usb3="00000000" w:csb0="000001FF" w:csb1="00000000"/>
+    <w:sig w:usb0="E0002EFF" w:usb1="C000785B" w:usb2="00000009" w:usb3="00000000" w:csb0="000001FF" w:csb1="00000000"/>
   </w:font>
   <w:font w:name="Courier New">
     <w:panose1 w:val="02070309020205020404"/>
@@ -3244,14 +3075,14 @@
     <w:charset w:val="00"/>
     <w:family w:val="swiss"/>
     <w:pitch w:val="variable"/>
-    <w:sig w:usb0="E0002AFF" w:usb1="4000ACFF" w:usb2="00000001" w:usb3="00000000" w:csb0="000001FF" w:csb1="00000000"/>
+    <w:sig w:usb0="E4002EFF" w:usb1="C000247B" w:usb2="00000009" w:usb3="00000000" w:csb0="000001FF" w:csb1="00000000"/>
   </w:font>
   <w:font w:name="Calibri Light">
     <w:panose1 w:val="020F0302020204030204"/>
     <w:charset w:val="00"/>
     <w:family w:val="swiss"/>
     <w:pitch w:val="variable"/>
-    <w:sig w:usb0="A0002AEF" w:usb1="4000207B" w:usb2="00000000" w:usb3="00000000" w:csb0="000001FF" w:csb1="00000000"/>
+    <w:sig w:usb0="E4002EFF" w:usb1="C000247B" w:usb2="00000009" w:usb3="00000000" w:csb0="000001FF" w:csb1="00000000"/>
   </w:font>
 </w:fonts>
 </file>
@@ -4059,7 +3890,7 @@
 </file>
 
 <file path=customXml/itemProps2.xml><?xml version="1.0" encoding="utf-8"?>
-<ds:datastoreItem xmlns:ds="http://schemas.openxmlformats.org/officeDocument/2006/customXml" ds:itemID="{97881068-92CB-461F-A947-2D431E3507AD}">
+<ds:datastoreItem xmlns:ds="http://schemas.openxmlformats.org/officeDocument/2006/customXml" ds:itemID="{6898E35B-2762-4EB2-BF0A-F4BAE77A8567}">
   <ds:schemaRefs>
     <ds:schemaRef ds:uri="http://schemas.openxmlformats.org/officeDocument/2006/bibliography"/>
   </ds:schemaRefs>

</xml_diff>